<commit_message>
agregue algo del informe
</commit_message>
<xml_diff>
--- a/Informe TP2.docx
+++ b/Informe TP2.docx
@@ -158,34 +158,29 @@
       <w:pPr>
         <w:pStyle w:val="Standard"/>
         <w:spacing w:after="120" w:line="240" w:lineRule="auto"/>
-      </w:pPr>
-      <w:proofErr w:type="spellStart"/>
-      <w:r>
-        <w:rPr>
-          <w:rFonts w:ascii="Verdana" w:eastAsia="Verdana" w:hAnsi="Verdana" w:cs="Verdana"/>
-          <w:sz w:val="24"/>
-          <w:szCs w:val="24"/>
-        </w:rPr>
-        <w:t>Alumnos</w:t>
-      </w:r>
-      <w:proofErr w:type="spellEnd"/>
-      <w:r>
-        <w:rPr>
-          <w:rFonts w:ascii="Verdana" w:eastAsia="Verdana" w:hAnsi="Verdana" w:cs="Verdana"/>
-          <w:sz w:val="24"/>
-          <w:szCs w:val="24"/>
-        </w:rPr>
-        <w:t>:</w:t>
-      </w:r>
-    </w:p>
-    <w:p>
-      <w:pPr>
-        <w:pStyle w:val="Standard"/>
-        <w:spacing w:after="120" w:line="240" w:lineRule="auto"/>
-        <w:rPr>
-          <w:rFonts w:ascii="Verdana" w:eastAsia="Verdana" w:hAnsi="Verdana" w:cs="Verdana"/>
-          <w:sz w:val="24"/>
-          <w:szCs w:val="24"/>
+        <w:rPr>
+          <w:lang w:val="es-AR"/>
+        </w:rPr>
+      </w:pPr>
+      <w:r>
+        <w:rPr>
+          <w:rFonts w:ascii="Verdana" w:eastAsia="Verdana" w:hAnsi="Verdana" w:cs="Verdana"/>
+          <w:sz w:val="24"/>
+          <w:szCs w:val="24"/>
+          <w:lang w:val="es-AR"/>
+        </w:rPr>
+        <w:t>Alumnos:</w:t>
+      </w:r>
+    </w:p>
+    <w:p>
+      <w:pPr>
+        <w:pStyle w:val="Standard"/>
+        <w:spacing w:after="120" w:line="240" w:lineRule="auto"/>
+        <w:rPr>
+          <w:rFonts w:ascii="Verdana" w:eastAsia="Verdana" w:hAnsi="Verdana" w:cs="Verdana"/>
+          <w:sz w:val="24"/>
+          <w:szCs w:val="24"/>
+          <w:lang w:val="es-AR"/>
         </w:rPr>
       </w:pPr>
     </w:p>
@@ -206,12 +201,6 @@
         <w:gridCol w:w="4155"/>
       </w:tblGrid>
       <w:tr>
-        <w:tblPrEx>
-          <w:tblCellMar>
-            <w:top w:w="0" w:type="dxa"/>
-            <w:bottom w:w="0" w:type="dxa"/>
-          </w:tblCellMar>
-        </w:tblPrEx>
         <w:tc>
           <w:tcPr>
             <w:tcW w:w="4080" w:type="dxa"/>
@@ -320,12 +309,6 @@
         </w:tc>
       </w:tr>
       <w:tr>
-        <w:tblPrEx>
-          <w:tblCellMar>
-            <w:top w:w="0" w:type="dxa"/>
-            <w:bottom w:w="0" w:type="dxa"/>
-          </w:tblCellMar>
-        </w:tblPrEx>
         <w:tc>
           <w:tcPr>
             <w:tcW w:w="4080" w:type="dxa"/>
@@ -442,12 +425,6 @@
         </w:tc>
       </w:tr>
       <w:tr>
-        <w:tblPrEx>
-          <w:tblCellMar>
-            <w:top w:w="0" w:type="dxa"/>
-            <w:bottom w:w="0" w:type="dxa"/>
-          </w:tblCellMar>
-        </w:tblPrEx>
         <w:tc>
           <w:tcPr>
             <w:tcW w:w="4080" w:type="dxa"/>
@@ -574,12 +551,6 @@
         </w:tc>
       </w:tr>
       <w:tr>
-        <w:tblPrEx>
-          <w:tblCellMar>
-            <w:top w:w="0" w:type="dxa"/>
-            <w:bottom w:w="0" w:type="dxa"/>
-          </w:tblCellMar>
-        </w:tblPrEx>
         <w:trPr>
           <w:trHeight w:val="380"/>
         </w:trPr>
@@ -709,12 +680,6 @@
         </w:tc>
       </w:tr>
       <w:tr>
-        <w:tblPrEx>
-          <w:tblCellMar>
-            <w:top w:w="0" w:type="dxa"/>
-            <w:bottom w:w="0" w:type="dxa"/>
-          </w:tblCellMar>
-        </w:tblPrEx>
         <w:tc>
           <w:tcPr>
             <w:tcW w:w="4080" w:type="dxa"/>
@@ -1427,7 +1392,23 @@
           <w:szCs w:val="24"/>
           <w:lang w:val="es-AR"/>
         </w:rPr>
-        <w:t xml:space="preserve">Hasta ahora se han hecho dos excepciones. La primera llamada </w:t>
+        <w:t xml:space="preserve">Hasta ahora se han hecho </w:t>
+      </w:r>
+      <w:r>
+        <w:rPr>
+          <w:sz w:val="24"/>
+          <w:szCs w:val="24"/>
+          <w:lang w:val="es-AR"/>
+        </w:rPr>
+        <w:t>seis</w:t>
+      </w:r>
+      <w:r>
+        <w:rPr>
+          <w:sz w:val="24"/>
+          <w:szCs w:val="24"/>
+          <w:lang w:val="es-AR"/>
+        </w:rPr>
+        <w:t xml:space="preserve"> excepciones. La primera llamada </w:t>
       </w:r>
       <w:proofErr w:type="spellStart"/>
       <w:r>
@@ -1445,7 +1426,23 @@
           <w:szCs w:val="24"/>
           <w:lang w:val="es-AR"/>
         </w:rPr>
-        <w:t xml:space="preserve"> que salta cuando se le quiere reducir la cantidad de usos restantes a un consumible que es instantáneo y solo se puede usar una vez; y la segunda llamada </w:t>
+        <w:t xml:space="preserve"> que salta cuando se le quiere reducir la cantidad de usos restantes a un consumible que es instantáneo y solo se puede usa</w:t>
+      </w:r>
+      <w:r>
+        <w:rPr>
+          <w:sz w:val="24"/>
+          <w:szCs w:val="24"/>
+          <w:lang w:val="es-AR"/>
+        </w:rPr>
+        <w:t xml:space="preserve">r una vez; </w:t>
+      </w:r>
+      <w:r>
+        <w:rPr>
+          <w:sz w:val="24"/>
+          <w:szCs w:val="24"/>
+          <w:lang w:val="es-AR"/>
+        </w:rPr>
+        <w:t xml:space="preserve"> la segunda llamada </w:t>
       </w:r>
       <w:proofErr w:type="spellStart"/>
       <w:r>
@@ -1472,6 +1469,86 @@
           <w:lang w:val="es-AR"/>
         </w:rPr>
         <w:t>la cantidad de usos de un consumible que ya se usó todas las veces posibles, es decir que ya pasaron todos los turnos en los que funcionaba.</w:t>
+      </w:r>
+      <w:r>
+        <w:rPr>
+          <w:sz w:val="24"/>
+          <w:szCs w:val="24"/>
+          <w:lang w:val="es-AR"/>
+        </w:rPr>
+        <w:t xml:space="preserve"> La excepción </w:t>
+      </w:r>
+      <w:proofErr w:type="spellStart"/>
+      <w:r>
+        <w:rPr>
+          <w:sz w:val="24"/>
+          <w:szCs w:val="24"/>
+          <w:lang w:val="es-AR"/>
+        </w:rPr>
+        <w:t>ErrorCasilleroYaOcupado</w:t>
+      </w:r>
+      <w:proofErr w:type="spellEnd"/>
+      <w:r>
+        <w:rPr>
+          <w:sz w:val="24"/>
+          <w:szCs w:val="24"/>
+          <w:lang w:val="es-AR"/>
+        </w:rPr>
+        <w:t xml:space="preserve"> avisa que no se puede meter más nada en el casillero porque está ocupado, y al revés de esta, la excepción </w:t>
+      </w:r>
+      <w:proofErr w:type="spellStart"/>
+      <w:r>
+        <w:rPr>
+          <w:sz w:val="24"/>
+          <w:szCs w:val="24"/>
+          <w:lang w:val="es-AR"/>
+        </w:rPr>
+        <w:t>ErrorNoHayObjeto</w:t>
+      </w:r>
+      <w:proofErr w:type="spellEnd"/>
+      <w:r>
+        <w:rPr>
+          <w:sz w:val="24"/>
+          <w:szCs w:val="24"/>
+          <w:lang w:val="es-AR"/>
+        </w:rPr>
+        <w:t xml:space="preserve"> avisa que se quiere obtener un objeto (ya sea un personaje o un consumible) de un casillero que no tiene. Por último se implementó la excepción </w:t>
+      </w:r>
+      <w:proofErr w:type="spellStart"/>
+      <w:r>
+        <w:rPr>
+          <w:sz w:val="24"/>
+          <w:szCs w:val="24"/>
+          <w:lang w:val="es-AR"/>
+        </w:rPr>
+        <w:t>ErrorMovimientoInvalido</w:t>
+      </w:r>
+      <w:proofErr w:type="spellEnd"/>
+      <w:r>
+        <w:rPr>
+          <w:sz w:val="24"/>
+          <w:szCs w:val="24"/>
+          <w:lang w:val="es-AR"/>
+        </w:rPr>
+        <w:t xml:space="preserve"> que justamente salta cuando se quiso realizar un </w:t>
+      </w:r>
+      <w:proofErr w:type="spellStart"/>
+      <w:r>
+        <w:rPr>
+          <w:sz w:val="24"/>
+          <w:szCs w:val="24"/>
+          <w:lang w:val="es-AR"/>
+        </w:rPr>
+        <w:t>momivimiento</w:t>
+      </w:r>
+      <w:proofErr w:type="spellEnd"/>
+      <w:r>
+        <w:rPr>
+          <w:sz w:val="24"/>
+          <w:szCs w:val="24"/>
+          <w:lang w:val="es-AR"/>
+        </w:rPr>
+        <w:t xml:space="preserve"> erróneo.</w:t>
       </w:r>
     </w:p>
     <w:p>

</xml_diff>

<commit_message>
cambie una cosita del innfrome
</commit_message>
<xml_diff>
--- a/Informe TP2.docx
+++ b/Informe TP2.docx
@@ -1318,7 +1318,59 @@
           <w:szCs w:val="24"/>
           <w:lang w:val="es-AR"/>
         </w:rPr>
-        <w:t xml:space="preserve"> sean menos del 30% del total (son 0), este no puede transformarse.</w:t>
+        <w:t xml:space="preserve"> sean menos del 30%</w:t>
+      </w:r>
+      <w:r>
+        <w:rPr>
+          <w:sz w:val="24"/>
+          <w:szCs w:val="24"/>
+          <w:lang w:val="es-AR"/>
+        </w:rPr>
+        <w:t xml:space="preserve">(son </w:t>
+      </w:r>
+      <w:r>
+        <w:rPr>
+          <w:sz w:val="24"/>
+          <w:szCs w:val="24"/>
+          <w:lang w:val="es-AR"/>
+        </w:rPr>
+        <w:t xml:space="preserve">0), este no puede transformarse (lo mismo se aplica para la transformación Fortalecido de </w:t>
+      </w:r>
+      <w:proofErr w:type="spellStart"/>
+      <w:r>
+        <w:rPr>
+          <w:sz w:val="24"/>
+          <w:szCs w:val="24"/>
+          <w:lang w:val="es-AR"/>
+        </w:rPr>
+        <w:t>Piccolo</w:t>
+      </w:r>
+      <w:proofErr w:type="spellEnd"/>
+      <w:r>
+        <w:rPr>
+          <w:sz w:val="24"/>
+          <w:szCs w:val="24"/>
+          <w:lang w:val="es-AR"/>
+        </w:rPr>
+        <w:t xml:space="preserve">, quien necesitan que </w:t>
+      </w:r>
+      <w:proofErr w:type="spellStart"/>
+      <w:r>
+        <w:rPr>
+          <w:sz w:val="24"/>
+          <w:szCs w:val="24"/>
+          <w:lang w:val="es-AR"/>
+        </w:rPr>
+        <w:t>Gohan</w:t>
+      </w:r>
+      <w:proofErr w:type="spellEnd"/>
+      <w:r>
+        <w:rPr>
+          <w:sz w:val="24"/>
+          <w:szCs w:val="24"/>
+          <w:lang w:val="es-AR"/>
+        </w:rPr>
+        <w:t xml:space="preserve"> estén con menos del 20% de vida).</w:t>
       </w:r>
     </w:p>
     <w:p>
@@ -1381,6 +1433,7 @@
         <w:rPr>
           <w:sz w:val="24"/>
           <w:szCs w:val="24"/>
+          <w:lang w:val="es-AR"/>
         </w:rPr>
       </w:pPr>
       <w:r>
@@ -1415,732 +1468,31 @@
         </w:rPr>
         <w:t xml:space="preserve"> a identificar las diferentes identidades presentes en el problema. </w:t>
       </w:r>
-      <w:proofErr w:type="spellStart"/>
-      <w:r>
-        <w:rPr>
-          <w:sz w:val="24"/>
-          <w:szCs w:val="24"/>
-        </w:rPr>
-        <w:t>Por</w:t>
-      </w:r>
-      <w:proofErr w:type="spellEnd"/>
-      <w:r>
-        <w:rPr>
-          <w:sz w:val="24"/>
-          <w:szCs w:val="24"/>
-        </w:rPr>
-        <w:t xml:space="preserve"> </w:t>
+      <w:r>
+        <w:rPr>
+          <w:sz w:val="24"/>
+          <w:szCs w:val="24"/>
+          <w:lang w:val="es-AR"/>
+        </w:rPr>
+        <w:t xml:space="preserve">Por un lado, está el Juego, con sus </w:t>
       </w:r>
       <w:proofErr w:type="gramStart"/>
       <w:r>
         <w:rPr>
           <w:sz w:val="24"/>
           <w:szCs w:val="24"/>
-        </w:rPr>
-        <w:t>un</w:t>
+          <w:lang w:val="es-AR"/>
+        </w:rPr>
+        <w:t>respectivos</w:t>
       </w:r>
       <w:proofErr w:type="gramEnd"/>
       <w:r>
         <w:rPr>
           <w:sz w:val="24"/>
           <w:szCs w:val="24"/>
-        </w:rPr>
-        <w:t xml:space="preserve"> </w:t>
-      </w:r>
-      <w:proofErr w:type="spellStart"/>
-      <w:r>
-        <w:rPr>
-          <w:sz w:val="24"/>
-          <w:szCs w:val="24"/>
-        </w:rPr>
-        <w:t>lado</w:t>
-      </w:r>
-      <w:proofErr w:type="spellEnd"/>
-      <w:r>
-        <w:rPr>
-          <w:sz w:val="24"/>
-          <w:szCs w:val="24"/>
-        </w:rPr>
-        <w:t xml:space="preserve">, </w:t>
-      </w:r>
-      <w:proofErr w:type="spellStart"/>
-      <w:r>
-        <w:rPr>
-          <w:sz w:val="24"/>
-          <w:szCs w:val="24"/>
-        </w:rPr>
-        <w:t>está</w:t>
-      </w:r>
-      <w:proofErr w:type="spellEnd"/>
-      <w:r>
-        <w:rPr>
-          <w:sz w:val="24"/>
-          <w:szCs w:val="24"/>
-        </w:rPr>
-        <w:t xml:space="preserve"> el </w:t>
-      </w:r>
-      <w:proofErr w:type="spellStart"/>
-      <w:r>
-        <w:rPr>
-          <w:sz w:val="24"/>
-          <w:szCs w:val="24"/>
-        </w:rPr>
-        <w:t>Juego</w:t>
-      </w:r>
-      <w:proofErr w:type="spellEnd"/>
-      <w:r>
-        <w:rPr>
-          <w:sz w:val="24"/>
-          <w:szCs w:val="24"/>
-        </w:rPr>
-        <w:t xml:space="preserve">, con </w:t>
-      </w:r>
-      <w:proofErr w:type="spellStart"/>
-      <w:r>
-        <w:rPr>
-          <w:sz w:val="24"/>
-          <w:szCs w:val="24"/>
-        </w:rPr>
-        <w:t>sus</w:t>
-      </w:r>
-      <w:proofErr w:type="spellEnd"/>
-      <w:r>
-        <w:rPr>
-          <w:sz w:val="24"/>
-          <w:szCs w:val="24"/>
-        </w:rPr>
-        <w:t xml:space="preserve"> </w:t>
-      </w:r>
-      <w:proofErr w:type="spellStart"/>
-      <w:r>
-        <w:rPr>
-          <w:sz w:val="24"/>
-          <w:szCs w:val="24"/>
-        </w:rPr>
-        <w:t>respectivos</w:t>
-      </w:r>
-      <w:proofErr w:type="spellEnd"/>
-      <w:r>
-        <w:rPr>
-          <w:sz w:val="24"/>
-          <w:szCs w:val="24"/>
-        </w:rPr>
-        <w:t xml:space="preserve"> </w:t>
-      </w:r>
-      <w:proofErr w:type="spellStart"/>
-      <w:r>
-        <w:rPr>
-          <w:sz w:val="24"/>
-          <w:szCs w:val="24"/>
-        </w:rPr>
-        <w:t>Jugadores</w:t>
-      </w:r>
-      <w:proofErr w:type="spellEnd"/>
-      <w:r>
-        <w:rPr>
-          <w:sz w:val="24"/>
-          <w:szCs w:val="24"/>
-        </w:rPr>
-        <w:t xml:space="preserve">, </w:t>
-      </w:r>
-      <w:proofErr w:type="spellStart"/>
-      <w:r>
-        <w:rPr>
-          <w:sz w:val="24"/>
-          <w:szCs w:val="24"/>
-        </w:rPr>
-        <w:t>cada</w:t>
-      </w:r>
-      <w:proofErr w:type="spellEnd"/>
-      <w:r>
-        <w:rPr>
-          <w:sz w:val="24"/>
-          <w:szCs w:val="24"/>
-        </w:rPr>
-        <w:t xml:space="preserve"> </w:t>
-      </w:r>
-      <w:proofErr w:type="spellStart"/>
-      <w:r>
-        <w:rPr>
-          <w:sz w:val="24"/>
-          <w:szCs w:val="24"/>
-        </w:rPr>
-        <w:t>uno</w:t>
-      </w:r>
-      <w:proofErr w:type="spellEnd"/>
-      <w:r>
-        <w:rPr>
-          <w:sz w:val="24"/>
-          <w:szCs w:val="24"/>
-        </w:rPr>
-        <w:t xml:space="preserve"> con un </w:t>
-      </w:r>
-      <w:proofErr w:type="spellStart"/>
-      <w:r>
-        <w:rPr>
-          <w:sz w:val="24"/>
-          <w:szCs w:val="24"/>
-        </w:rPr>
-        <w:t>Equipo</w:t>
-      </w:r>
-      <w:proofErr w:type="spellEnd"/>
-      <w:r>
-        <w:rPr>
-          <w:sz w:val="24"/>
-          <w:szCs w:val="24"/>
-        </w:rPr>
-        <w:t xml:space="preserve"> (</w:t>
-      </w:r>
-      <w:proofErr w:type="spellStart"/>
-      <w:r>
-        <w:rPr>
-          <w:sz w:val="24"/>
-          <w:szCs w:val="24"/>
-        </w:rPr>
-        <w:t>que</w:t>
-      </w:r>
-      <w:proofErr w:type="spellEnd"/>
-      <w:r>
-        <w:rPr>
-          <w:sz w:val="24"/>
-          <w:szCs w:val="24"/>
-        </w:rPr>
-        <w:t xml:space="preserve"> a la </w:t>
-      </w:r>
-      <w:proofErr w:type="spellStart"/>
-      <w:r>
-        <w:rPr>
-          <w:sz w:val="24"/>
-          <w:szCs w:val="24"/>
-        </w:rPr>
-        <w:t>vez</w:t>
-      </w:r>
-      <w:proofErr w:type="spellEnd"/>
-      <w:r>
-        <w:rPr>
-          <w:sz w:val="24"/>
-          <w:szCs w:val="24"/>
-        </w:rPr>
-        <w:t xml:space="preserve"> </w:t>
-      </w:r>
-      <w:proofErr w:type="spellStart"/>
-      <w:r>
-        <w:rPr>
-          <w:sz w:val="24"/>
-          <w:szCs w:val="24"/>
-        </w:rPr>
-        <w:t>estos</w:t>
-      </w:r>
-      <w:proofErr w:type="spellEnd"/>
-      <w:r>
-        <w:rPr>
-          <w:sz w:val="24"/>
-          <w:szCs w:val="24"/>
-        </w:rPr>
-        <w:t xml:space="preserve"> </w:t>
-      </w:r>
-      <w:proofErr w:type="spellStart"/>
-      <w:r>
-        <w:rPr>
-          <w:sz w:val="24"/>
-          <w:szCs w:val="24"/>
-        </w:rPr>
-        <w:t>tienen</w:t>
-      </w:r>
-      <w:proofErr w:type="spellEnd"/>
-      <w:r>
-        <w:rPr>
-          <w:sz w:val="24"/>
-          <w:szCs w:val="24"/>
-        </w:rPr>
-        <w:t xml:space="preserve"> 3 </w:t>
-      </w:r>
-      <w:proofErr w:type="spellStart"/>
-      <w:r>
-        <w:rPr>
-          <w:sz w:val="24"/>
-          <w:szCs w:val="24"/>
-        </w:rPr>
-        <w:t>Personajes</w:t>
-      </w:r>
-      <w:proofErr w:type="spellEnd"/>
-      <w:r>
-        <w:rPr>
-          <w:sz w:val="24"/>
-          <w:szCs w:val="24"/>
-        </w:rPr>
-        <w:t xml:space="preserve"> </w:t>
-      </w:r>
-      <w:proofErr w:type="spellStart"/>
-      <w:r>
-        <w:rPr>
-          <w:sz w:val="24"/>
-          <w:szCs w:val="24"/>
-        </w:rPr>
-        <w:t>cada</w:t>
-      </w:r>
-      <w:proofErr w:type="spellEnd"/>
-      <w:r>
-        <w:rPr>
-          <w:sz w:val="24"/>
-          <w:szCs w:val="24"/>
-        </w:rPr>
-        <w:t xml:space="preserve"> </w:t>
-      </w:r>
-      <w:proofErr w:type="spellStart"/>
-      <w:r>
-        <w:rPr>
-          <w:sz w:val="24"/>
-          <w:szCs w:val="24"/>
-        </w:rPr>
-        <w:t>uno</w:t>
-      </w:r>
-      <w:proofErr w:type="spellEnd"/>
-      <w:r>
-        <w:rPr>
-          <w:sz w:val="24"/>
-          <w:szCs w:val="24"/>
-        </w:rPr>
-        <w:t xml:space="preserve">). A </w:t>
-      </w:r>
-      <w:proofErr w:type="spellStart"/>
-      <w:r>
-        <w:rPr>
-          <w:sz w:val="24"/>
-          <w:szCs w:val="24"/>
-        </w:rPr>
-        <w:t>su</w:t>
-      </w:r>
-      <w:proofErr w:type="spellEnd"/>
-      <w:r>
-        <w:rPr>
-          <w:sz w:val="24"/>
-          <w:szCs w:val="24"/>
-        </w:rPr>
-        <w:t xml:space="preserve"> </w:t>
-      </w:r>
-      <w:proofErr w:type="spellStart"/>
-      <w:r>
-        <w:rPr>
-          <w:sz w:val="24"/>
-          <w:szCs w:val="24"/>
-        </w:rPr>
-        <w:t>vez</w:t>
-      </w:r>
-      <w:proofErr w:type="spellEnd"/>
-      <w:r>
-        <w:rPr>
-          <w:sz w:val="24"/>
-          <w:szCs w:val="24"/>
-        </w:rPr>
-        <w:t xml:space="preserve"> hay </w:t>
-      </w:r>
-      <w:proofErr w:type="gramStart"/>
-      <w:r>
-        <w:rPr>
-          <w:sz w:val="24"/>
-          <w:szCs w:val="24"/>
-        </w:rPr>
-        <w:t>un</w:t>
-      </w:r>
-      <w:proofErr w:type="gramEnd"/>
-      <w:r>
-        <w:rPr>
-          <w:sz w:val="24"/>
-          <w:szCs w:val="24"/>
-        </w:rPr>
-        <w:t xml:space="preserve"> </w:t>
-      </w:r>
-      <w:proofErr w:type="spellStart"/>
-      <w:r>
-        <w:rPr>
-          <w:sz w:val="24"/>
-          <w:szCs w:val="24"/>
-        </w:rPr>
-        <w:t>Tablero</w:t>
-      </w:r>
-      <w:proofErr w:type="spellEnd"/>
-      <w:r>
-        <w:rPr>
-          <w:sz w:val="24"/>
-          <w:szCs w:val="24"/>
-        </w:rPr>
-        <w:t xml:space="preserve">, </w:t>
-      </w:r>
-      <w:proofErr w:type="spellStart"/>
-      <w:r>
-        <w:rPr>
-          <w:sz w:val="24"/>
-          <w:szCs w:val="24"/>
-        </w:rPr>
-        <w:t>donde</w:t>
-      </w:r>
-      <w:proofErr w:type="spellEnd"/>
-      <w:r>
-        <w:rPr>
-          <w:sz w:val="24"/>
-          <w:szCs w:val="24"/>
-        </w:rPr>
-        <w:t xml:space="preserve"> se </w:t>
-      </w:r>
-      <w:proofErr w:type="spellStart"/>
-      <w:r>
-        <w:rPr>
-          <w:sz w:val="24"/>
-          <w:szCs w:val="24"/>
-        </w:rPr>
-        <w:t>dispondrán</w:t>
-      </w:r>
-      <w:proofErr w:type="spellEnd"/>
-      <w:r>
-        <w:rPr>
-          <w:sz w:val="24"/>
-          <w:szCs w:val="24"/>
-        </w:rPr>
-        <w:t xml:space="preserve"> n</w:t>
-      </w:r>
-      <w:r>
-        <w:rPr>
-          <w:sz w:val="24"/>
-          <w:szCs w:val="24"/>
-        </w:rPr>
-        <w:t xml:space="preserve">o solo los </w:t>
-      </w:r>
-      <w:proofErr w:type="spellStart"/>
-      <w:r>
-        <w:rPr>
-          <w:sz w:val="24"/>
-          <w:szCs w:val="24"/>
-        </w:rPr>
-        <w:t>Personajes</w:t>
-      </w:r>
-      <w:proofErr w:type="spellEnd"/>
-      <w:r>
-        <w:rPr>
-          <w:sz w:val="24"/>
-          <w:szCs w:val="24"/>
-        </w:rPr>
-        <w:t xml:space="preserve">, </w:t>
-      </w:r>
-      <w:proofErr w:type="spellStart"/>
-      <w:r>
-        <w:rPr>
-          <w:sz w:val="24"/>
-          <w:szCs w:val="24"/>
-        </w:rPr>
-        <w:t>sino</w:t>
-      </w:r>
-      <w:proofErr w:type="spellEnd"/>
-      <w:r>
-        <w:rPr>
-          <w:sz w:val="24"/>
-          <w:szCs w:val="24"/>
-        </w:rPr>
-        <w:t xml:space="preserve"> </w:t>
-      </w:r>
-      <w:proofErr w:type="spellStart"/>
-      <w:r>
-        <w:rPr>
-          <w:sz w:val="24"/>
-          <w:szCs w:val="24"/>
-        </w:rPr>
-        <w:t>también</w:t>
-      </w:r>
-      <w:proofErr w:type="spellEnd"/>
-      <w:r>
-        <w:rPr>
-          <w:sz w:val="24"/>
-          <w:szCs w:val="24"/>
-        </w:rPr>
-        <w:t xml:space="preserve"> los </w:t>
-      </w:r>
-      <w:proofErr w:type="spellStart"/>
-      <w:r>
-        <w:rPr>
-          <w:sz w:val="24"/>
-          <w:szCs w:val="24"/>
-        </w:rPr>
-        <w:t>Consumibles</w:t>
-      </w:r>
-      <w:proofErr w:type="spellEnd"/>
-      <w:r>
-        <w:rPr>
-          <w:sz w:val="24"/>
-          <w:szCs w:val="24"/>
-        </w:rPr>
-        <w:t xml:space="preserve">. Este </w:t>
-      </w:r>
-      <w:proofErr w:type="spellStart"/>
-      <w:r>
-        <w:rPr>
-          <w:sz w:val="24"/>
-          <w:szCs w:val="24"/>
-        </w:rPr>
-        <w:t>Tablero</w:t>
-      </w:r>
-      <w:proofErr w:type="spellEnd"/>
-      <w:r>
-        <w:rPr>
-          <w:sz w:val="24"/>
-          <w:szCs w:val="24"/>
-        </w:rPr>
-        <w:t xml:space="preserve"> </w:t>
-      </w:r>
-      <w:proofErr w:type="spellStart"/>
-      <w:r>
-        <w:rPr>
-          <w:sz w:val="24"/>
-          <w:szCs w:val="24"/>
-        </w:rPr>
-        <w:t>puede</w:t>
-      </w:r>
-      <w:proofErr w:type="spellEnd"/>
-      <w:r>
-        <w:rPr>
-          <w:sz w:val="24"/>
-          <w:szCs w:val="24"/>
-        </w:rPr>
-        <w:t xml:space="preserve"> ser </w:t>
-      </w:r>
-      <w:proofErr w:type="spellStart"/>
-      <w:r>
-        <w:rPr>
-          <w:sz w:val="24"/>
-          <w:szCs w:val="24"/>
-        </w:rPr>
-        <w:t>organizado</w:t>
-      </w:r>
-      <w:proofErr w:type="spellEnd"/>
-      <w:r>
-        <w:rPr>
-          <w:sz w:val="24"/>
-          <w:szCs w:val="24"/>
-        </w:rPr>
-        <w:t xml:space="preserve"> con </w:t>
-      </w:r>
-      <w:proofErr w:type="gramStart"/>
-      <w:r>
-        <w:rPr>
-          <w:sz w:val="24"/>
-          <w:szCs w:val="24"/>
-        </w:rPr>
-        <w:t>un</w:t>
-      </w:r>
-      <w:proofErr w:type="gramEnd"/>
-      <w:r>
-        <w:rPr>
-          <w:sz w:val="24"/>
-          <w:szCs w:val="24"/>
-        </w:rPr>
-        <w:t xml:space="preserve"> </w:t>
-      </w:r>
-      <w:proofErr w:type="spellStart"/>
-      <w:r>
-        <w:rPr>
-          <w:sz w:val="24"/>
-          <w:szCs w:val="24"/>
-        </w:rPr>
-        <w:t>Organizador</w:t>
-      </w:r>
-      <w:proofErr w:type="spellEnd"/>
-      <w:r>
-        <w:rPr>
-          <w:sz w:val="24"/>
-          <w:szCs w:val="24"/>
-        </w:rPr>
-        <w:t xml:space="preserve"> del </w:t>
-      </w:r>
-      <w:proofErr w:type="spellStart"/>
-      <w:r>
-        <w:rPr>
-          <w:sz w:val="24"/>
-          <w:szCs w:val="24"/>
-        </w:rPr>
-        <w:t>Juego</w:t>
-      </w:r>
-      <w:proofErr w:type="spellEnd"/>
-      <w:r>
-        <w:rPr>
-          <w:sz w:val="24"/>
-          <w:szCs w:val="24"/>
-        </w:rPr>
-        <w:t xml:space="preserve">, a </w:t>
-      </w:r>
-      <w:proofErr w:type="spellStart"/>
-      <w:r>
-        <w:rPr>
-          <w:sz w:val="24"/>
-          <w:szCs w:val="24"/>
-        </w:rPr>
-        <w:t>quien</w:t>
-      </w:r>
-      <w:proofErr w:type="spellEnd"/>
-      <w:r>
-        <w:rPr>
-          <w:sz w:val="24"/>
-          <w:szCs w:val="24"/>
-        </w:rPr>
-        <w:t xml:space="preserve"> </w:t>
-      </w:r>
-      <w:proofErr w:type="spellStart"/>
-      <w:r>
-        <w:rPr>
-          <w:sz w:val="24"/>
-          <w:szCs w:val="24"/>
-        </w:rPr>
-        <w:t>Juego</w:t>
-      </w:r>
-      <w:proofErr w:type="spellEnd"/>
-      <w:r>
-        <w:rPr>
-          <w:sz w:val="24"/>
-          <w:szCs w:val="24"/>
-        </w:rPr>
-        <w:t xml:space="preserve"> le </w:t>
-      </w:r>
-      <w:proofErr w:type="spellStart"/>
-      <w:r>
-        <w:rPr>
-          <w:sz w:val="24"/>
-          <w:szCs w:val="24"/>
-        </w:rPr>
-        <w:t>delega</w:t>
-      </w:r>
-      <w:proofErr w:type="spellEnd"/>
-      <w:r>
-        <w:rPr>
-          <w:sz w:val="24"/>
-          <w:szCs w:val="24"/>
-        </w:rPr>
-        <w:t xml:space="preserve"> </w:t>
-      </w:r>
-      <w:proofErr w:type="spellStart"/>
-      <w:r>
-        <w:rPr>
-          <w:sz w:val="24"/>
-          <w:szCs w:val="24"/>
-        </w:rPr>
-        <w:t>varias</w:t>
-      </w:r>
-      <w:proofErr w:type="spellEnd"/>
-      <w:r>
-        <w:rPr>
-          <w:sz w:val="24"/>
-          <w:szCs w:val="24"/>
-        </w:rPr>
-        <w:t xml:space="preserve"> </w:t>
-      </w:r>
-      <w:proofErr w:type="spellStart"/>
-      <w:r>
-        <w:rPr>
-          <w:sz w:val="24"/>
-          <w:szCs w:val="24"/>
-        </w:rPr>
-        <w:t>responsabilidades</w:t>
-      </w:r>
-      <w:proofErr w:type="spellEnd"/>
-      <w:r>
-        <w:rPr>
-          <w:sz w:val="24"/>
-          <w:szCs w:val="24"/>
-        </w:rPr>
-        <w:t xml:space="preserve">, </w:t>
-      </w:r>
-      <w:proofErr w:type="spellStart"/>
-      <w:r>
-        <w:rPr>
-          <w:sz w:val="24"/>
-          <w:szCs w:val="24"/>
-        </w:rPr>
-        <w:t>como</w:t>
-      </w:r>
-      <w:proofErr w:type="spellEnd"/>
-      <w:r>
-        <w:rPr>
-          <w:sz w:val="24"/>
-          <w:szCs w:val="24"/>
-        </w:rPr>
-        <w:t xml:space="preserve"> </w:t>
-      </w:r>
-      <w:proofErr w:type="spellStart"/>
-      <w:r>
-        <w:rPr>
-          <w:sz w:val="24"/>
-          <w:szCs w:val="24"/>
-        </w:rPr>
-        <w:t>ubicar</w:t>
-      </w:r>
-      <w:proofErr w:type="spellEnd"/>
-      <w:r>
-        <w:rPr>
-          <w:sz w:val="24"/>
-          <w:szCs w:val="24"/>
-        </w:rPr>
-        <w:t xml:space="preserve"> los </w:t>
-      </w:r>
-      <w:proofErr w:type="spellStart"/>
-      <w:r>
-        <w:rPr>
-          <w:sz w:val="24"/>
-          <w:szCs w:val="24"/>
-        </w:rPr>
-        <w:t>Personajes</w:t>
-      </w:r>
-      <w:proofErr w:type="spellEnd"/>
-      <w:r>
-        <w:rPr>
-          <w:sz w:val="24"/>
-          <w:szCs w:val="24"/>
-        </w:rPr>
-        <w:t xml:space="preserve"> de </w:t>
-      </w:r>
-      <w:proofErr w:type="spellStart"/>
-      <w:r>
-        <w:rPr>
-          <w:sz w:val="24"/>
-          <w:szCs w:val="24"/>
-        </w:rPr>
-        <w:t>cada</w:t>
-      </w:r>
-      <w:proofErr w:type="spellEnd"/>
-      <w:r>
-        <w:rPr>
-          <w:sz w:val="24"/>
-          <w:szCs w:val="24"/>
-        </w:rPr>
-        <w:t xml:space="preserve"> </w:t>
-      </w:r>
-      <w:proofErr w:type="spellStart"/>
-      <w:r>
-        <w:rPr>
-          <w:sz w:val="24"/>
-          <w:szCs w:val="24"/>
-        </w:rPr>
-        <w:t>Equipo</w:t>
-      </w:r>
-      <w:proofErr w:type="spellEnd"/>
-      <w:r>
-        <w:rPr>
-          <w:sz w:val="24"/>
-          <w:szCs w:val="24"/>
-        </w:rPr>
-        <w:t xml:space="preserve"> en el campo de </w:t>
-      </w:r>
-      <w:proofErr w:type="spellStart"/>
-      <w:r>
-        <w:rPr>
-          <w:sz w:val="24"/>
-          <w:szCs w:val="24"/>
-        </w:rPr>
-        <w:t>batalla</w:t>
-      </w:r>
-      <w:proofErr w:type="spellEnd"/>
-      <w:r>
-        <w:rPr>
-          <w:sz w:val="24"/>
-          <w:szCs w:val="24"/>
-        </w:rPr>
-        <w:t>.</w:t>
+          <w:lang w:val="es-AR"/>
+        </w:rPr>
+        <w:t xml:space="preserve"> Jugadores, cada uno con un Equipo (que a la vez estos tienen 3 Personajes cada uno). A su vez hay un Tablero, donde se dispondrán no solo los Personajes, sino también los Consumibles. Este Tablero puede ser organizado con un Organizador del Juego, a quien Juego le delega varias responsabilidades, como ubicar los Personajes de cada Equipo en el campo de batalla.</w:t>
       </w:r>
     </w:p>
     <w:p>
@@ -2150,351 +1502,42 @@
         <w:rPr>
           <w:sz w:val="24"/>
           <w:szCs w:val="24"/>
-        </w:rPr>
-      </w:pPr>
-      <w:r>
-        <w:rPr>
-          <w:sz w:val="24"/>
-          <w:szCs w:val="24"/>
+          <w:lang w:val="es-AR"/>
+        </w:rPr>
+      </w:pPr>
+      <w:r>
+        <w:rPr>
+          <w:sz w:val="24"/>
+          <w:szCs w:val="24"/>
+          <w:lang w:val="es-AR"/>
         </w:rPr>
         <w:br/>
-        <w:t xml:space="preserve">En </w:t>
-      </w:r>
-      <w:proofErr w:type="spellStart"/>
-      <w:r>
-        <w:rPr>
-          <w:sz w:val="24"/>
-          <w:szCs w:val="24"/>
-        </w:rPr>
-        <w:t>cuanto</w:t>
-      </w:r>
-      <w:proofErr w:type="spellEnd"/>
-      <w:r>
-        <w:rPr>
-          <w:sz w:val="24"/>
-          <w:szCs w:val="24"/>
-        </w:rPr>
-        <w:t xml:space="preserve"> a los </w:t>
-      </w:r>
-      <w:proofErr w:type="spellStart"/>
-      <w:r>
-        <w:rPr>
-          <w:sz w:val="24"/>
-          <w:szCs w:val="24"/>
-        </w:rPr>
-        <w:t>modos</w:t>
-      </w:r>
-      <w:proofErr w:type="spellEnd"/>
-      <w:r>
-        <w:rPr>
-          <w:sz w:val="24"/>
-          <w:szCs w:val="24"/>
-        </w:rPr>
-        <w:t xml:space="preserve"> d</w:t>
-      </w:r>
-      <w:r>
-        <w:rPr>
-          <w:sz w:val="24"/>
-          <w:szCs w:val="24"/>
-        </w:rPr>
-        <w:t xml:space="preserve">e </w:t>
-      </w:r>
-      <w:proofErr w:type="spellStart"/>
-      <w:r>
-        <w:rPr>
-          <w:sz w:val="24"/>
-          <w:szCs w:val="24"/>
-        </w:rPr>
-        <w:t>cada</w:t>
-      </w:r>
-      <w:proofErr w:type="spellEnd"/>
-      <w:r>
-        <w:rPr>
-          <w:sz w:val="24"/>
-          <w:szCs w:val="24"/>
-        </w:rPr>
-        <w:t xml:space="preserve"> </w:t>
-      </w:r>
-      <w:proofErr w:type="spellStart"/>
-      <w:r>
-        <w:rPr>
-          <w:sz w:val="24"/>
-          <w:szCs w:val="24"/>
-        </w:rPr>
-        <w:t>Personaje</w:t>
-      </w:r>
-      <w:proofErr w:type="spellEnd"/>
-      <w:r>
-        <w:rPr>
-          <w:sz w:val="24"/>
-          <w:szCs w:val="24"/>
-        </w:rPr>
-        <w:t xml:space="preserve">, </w:t>
-      </w:r>
-      <w:proofErr w:type="spellStart"/>
-      <w:r>
-        <w:rPr>
-          <w:sz w:val="24"/>
-          <w:szCs w:val="24"/>
-        </w:rPr>
-        <w:t>estos</w:t>
-      </w:r>
-      <w:proofErr w:type="spellEnd"/>
-      <w:r>
-        <w:rPr>
-          <w:sz w:val="24"/>
-          <w:szCs w:val="24"/>
-        </w:rPr>
-        <w:t xml:space="preserve"> </w:t>
-      </w:r>
-      <w:proofErr w:type="spellStart"/>
-      <w:r>
-        <w:rPr>
-          <w:sz w:val="24"/>
-          <w:szCs w:val="24"/>
-        </w:rPr>
-        <w:t>tienen</w:t>
-      </w:r>
-      <w:proofErr w:type="spellEnd"/>
-      <w:r>
-        <w:rPr>
-          <w:sz w:val="24"/>
-          <w:szCs w:val="24"/>
-        </w:rPr>
-        <w:t xml:space="preserve"> </w:t>
-      </w:r>
-      <w:proofErr w:type="spellStart"/>
-      <w:r>
-        <w:rPr>
-          <w:sz w:val="24"/>
-          <w:szCs w:val="24"/>
-        </w:rPr>
-        <w:t>cada</w:t>
-      </w:r>
-      <w:proofErr w:type="spellEnd"/>
-      <w:r>
-        <w:rPr>
-          <w:sz w:val="24"/>
-          <w:szCs w:val="24"/>
-        </w:rPr>
-        <w:t xml:space="preserve"> </w:t>
-      </w:r>
-      <w:proofErr w:type="spellStart"/>
-      <w:r>
-        <w:rPr>
-          <w:sz w:val="24"/>
-          <w:szCs w:val="24"/>
-        </w:rPr>
-        <w:t>uno</w:t>
-      </w:r>
-      <w:proofErr w:type="spellEnd"/>
-      <w:r>
-        <w:rPr>
-          <w:sz w:val="24"/>
-          <w:szCs w:val="24"/>
-        </w:rPr>
-        <w:t xml:space="preserve"> los 3 </w:t>
-      </w:r>
-      <w:proofErr w:type="spellStart"/>
-      <w:r>
-        <w:rPr>
-          <w:sz w:val="24"/>
-          <w:szCs w:val="24"/>
-        </w:rPr>
-        <w:t>Estados</w:t>
-      </w:r>
-      <w:proofErr w:type="spellEnd"/>
-      <w:r>
-        <w:rPr>
-          <w:sz w:val="24"/>
-          <w:szCs w:val="24"/>
-        </w:rPr>
-        <w:t xml:space="preserve"> </w:t>
-      </w:r>
-      <w:proofErr w:type="spellStart"/>
-      <w:r>
-        <w:rPr>
-          <w:sz w:val="24"/>
-          <w:szCs w:val="24"/>
-        </w:rPr>
-        <w:t>correspondientes</w:t>
-      </w:r>
-      <w:proofErr w:type="spellEnd"/>
-      <w:r>
-        <w:rPr>
-          <w:sz w:val="24"/>
-          <w:szCs w:val="24"/>
-        </w:rPr>
-        <w:t xml:space="preserve"> </w:t>
-      </w:r>
-      <w:proofErr w:type="spellStart"/>
-      <w:r>
-        <w:rPr>
-          <w:sz w:val="24"/>
-          <w:szCs w:val="24"/>
-        </w:rPr>
-        <w:t>aunque</w:t>
-      </w:r>
-      <w:proofErr w:type="spellEnd"/>
-      <w:r>
-        <w:rPr>
-          <w:sz w:val="24"/>
-          <w:szCs w:val="24"/>
-        </w:rPr>
-        <w:t xml:space="preserve"> </w:t>
-      </w:r>
-      <w:proofErr w:type="spellStart"/>
-      <w:r>
-        <w:rPr>
-          <w:sz w:val="24"/>
-          <w:szCs w:val="24"/>
-        </w:rPr>
-        <w:t>obviamente</w:t>
-      </w:r>
-      <w:proofErr w:type="spellEnd"/>
-      <w:r>
-        <w:rPr>
-          <w:sz w:val="24"/>
-          <w:szCs w:val="24"/>
-        </w:rPr>
-        <w:t xml:space="preserve"> solo </w:t>
-      </w:r>
-      <w:proofErr w:type="spellStart"/>
-      <w:r>
-        <w:rPr>
-          <w:sz w:val="24"/>
-          <w:szCs w:val="24"/>
-        </w:rPr>
-        <w:t>uno</w:t>
-      </w:r>
-      <w:proofErr w:type="spellEnd"/>
-      <w:r>
-        <w:rPr>
-          <w:sz w:val="24"/>
-          <w:szCs w:val="24"/>
-        </w:rPr>
-        <w:t xml:space="preserve"> a la </w:t>
-      </w:r>
-      <w:proofErr w:type="spellStart"/>
-      <w:r>
-        <w:rPr>
-          <w:sz w:val="24"/>
-          <w:szCs w:val="24"/>
-        </w:rPr>
-        <w:t>vez</w:t>
-      </w:r>
-      <w:proofErr w:type="spellEnd"/>
-      <w:r>
-        <w:rPr>
-          <w:sz w:val="24"/>
-          <w:szCs w:val="24"/>
-        </w:rPr>
-        <w:t xml:space="preserve"> </w:t>
-      </w:r>
-      <w:r>
-        <w:rPr>
-          <w:sz w:val="24"/>
-          <w:szCs w:val="24"/>
-        </w:rPr>
-        <w:t xml:space="preserve">se </w:t>
-      </w:r>
-      <w:proofErr w:type="spellStart"/>
-      <w:r>
-        <w:rPr>
-          <w:sz w:val="24"/>
-          <w:szCs w:val="24"/>
-        </w:rPr>
-        <w:t>puede</w:t>
-      </w:r>
-      <w:proofErr w:type="spellEnd"/>
-      <w:r>
-        <w:rPr>
-          <w:sz w:val="24"/>
-          <w:szCs w:val="24"/>
-        </w:rPr>
-        <w:t xml:space="preserve"> </w:t>
-      </w:r>
-      <w:proofErr w:type="spellStart"/>
-      <w:r>
-        <w:rPr>
-          <w:sz w:val="24"/>
-          <w:szCs w:val="24"/>
-        </w:rPr>
-        <w:t>utilizar</w:t>
-      </w:r>
-      <w:proofErr w:type="spellEnd"/>
-      <w:r>
-        <w:rPr>
-          <w:sz w:val="24"/>
-          <w:szCs w:val="24"/>
-        </w:rPr>
-        <w:t xml:space="preserve"> </w:t>
-      </w:r>
-      <w:proofErr w:type="spellStart"/>
-      <w:proofErr w:type="gramStart"/>
-      <w:r>
-        <w:rPr>
-          <w:sz w:val="24"/>
-          <w:szCs w:val="24"/>
-        </w:rPr>
-        <w:t>como</w:t>
-      </w:r>
-      <w:proofErr w:type="spellEnd"/>
-      <w:proofErr w:type="gramEnd"/>
-      <w:r>
-        <w:rPr>
-          <w:sz w:val="24"/>
-          <w:szCs w:val="24"/>
-        </w:rPr>
-        <w:t xml:space="preserve"> </w:t>
-      </w:r>
-      <w:proofErr w:type="spellStart"/>
-      <w:r>
-        <w:rPr>
-          <w:sz w:val="24"/>
-          <w:szCs w:val="24"/>
-        </w:rPr>
-        <w:t>indica</w:t>
-      </w:r>
-      <w:proofErr w:type="spellEnd"/>
-      <w:r>
-        <w:rPr>
-          <w:sz w:val="24"/>
-          <w:szCs w:val="24"/>
-        </w:rPr>
-        <w:t xml:space="preserve"> el </w:t>
-      </w:r>
-      <w:proofErr w:type="spellStart"/>
-      <w:r>
-        <w:rPr>
-          <w:sz w:val="24"/>
-          <w:szCs w:val="24"/>
-        </w:rPr>
-        <w:t>reglamento</w:t>
-      </w:r>
-      <w:proofErr w:type="spellEnd"/>
-      <w:r>
-        <w:rPr>
-          <w:sz w:val="24"/>
-          <w:szCs w:val="24"/>
-        </w:rPr>
-        <w:t xml:space="preserve"> del </w:t>
-      </w:r>
-      <w:proofErr w:type="spellStart"/>
-      <w:r>
-        <w:rPr>
-          <w:sz w:val="24"/>
-          <w:szCs w:val="24"/>
-        </w:rPr>
-        <w:t>juego</w:t>
-      </w:r>
-      <w:proofErr w:type="spellEnd"/>
-      <w:r>
-        <w:rPr>
-          <w:sz w:val="24"/>
-          <w:szCs w:val="24"/>
-        </w:rPr>
-        <w:t>.</w:t>
+        <w:t xml:space="preserve">En cuanto a los modos de cada Personaje, estos tienen cada uno los 3 Estados </w:t>
+      </w:r>
+      <w:r>
+        <w:rPr>
+          <w:sz w:val="24"/>
+          <w:szCs w:val="24"/>
+          <w:lang w:val="es-AR"/>
+        </w:rPr>
+        <w:lastRenderedPageBreak/>
+        <w:t xml:space="preserve">correspondientes aunque obviamente solo uno a la vez </w:t>
+      </w:r>
+      <w:r>
+        <w:rPr>
+          <w:sz w:val="24"/>
+          <w:szCs w:val="24"/>
+          <w:lang w:val="es-AR"/>
+        </w:rPr>
+        <w:t>se puede</w:t>
+      </w:r>
+      <w:r>
+        <w:rPr>
+          <w:sz w:val="24"/>
+          <w:szCs w:val="24"/>
+          <w:lang w:val="es-AR"/>
+        </w:rPr>
+        <w:t xml:space="preserve"> utilizar como indica el reglamento del juego.</w:t>
       </w:r>
     </w:p>
     <w:p>
@@ -2504,468 +1547,41 @@
         <w:rPr>
           <w:sz w:val="24"/>
           <w:szCs w:val="24"/>
-        </w:rPr>
-      </w:pPr>
-      <w:r>
-        <w:rPr>
-          <w:sz w:val="24"/>
-          <w:szCs w:val="24"/>
-        </w:rPr>
-        <w:lastRenderedPageBreak/>
+          <w:lang w:val="es-AR"/>
+        </w:rPr>
+      </w:pPr>
+      <w:r>
+        <w:rPr>
+          <w:sz w:val="24"/>
+          <w:szCs w:val="24"/>
+          <w:lang w:val="es-AR"/>
+        </w:rPr>
         <w:br/>
-      </w:r>
-      <w:proofErr w:type="spellStart"/>
-      <w:r>
-        <w:rPr>
-          <w:sz w:val="24"/>
-          <w:szCs w:val="24"/>
-        </w:rPr>
-        <w:t>Por</w:t>
-      </w:r>
-      <w:proofErr w:type="spellEnd"/>
-      <w:r>
-        <w:rPr>
-          <w:sz w:val="24"/>
-          <w:szCs w:val="24"/>
-        </w:rPr>
-        <w:t xml:space="preserve"> </w:t>
-      </w:r>
-      <w:proofErr w:type="spellStart"/>
-      <w:r>
-        <w:rPr>
-          <w:sz w:val="24"/>
-          <w:szCs w:val="24"/>
-        </w:rPr>
-        <w:t>último</w:t>
-      </w:r>
-      <w:proofErr w:type="spellEnd"/>
-      <w:r>
-        <w:rPr>
-          <w:sz w:val="24"/>
-          <w:szCs w:val="24"/>
-        </w:rPr>
-        <w:t xml:space="preserve">, </w:t>
-      </w:r>
-      <w:proofErr w:type="spellStart"/>
-      <w:r>
-        <w:rPr>
-          <w:sz w:val="24"/>
-          <w:szCs w:val="24"/>
-        </w:rPr>
-        <w:t>para</w:t>
-      </w:r>
-      <w:proofErr w:type="spellEnd"/>
-      <w:r>
-        <w:rPr>
-          <w:sz w:val="24"/>
-          <w:szCs w:val="24"/>
-        </w:rPr>
-        <w:t xml:space="preserve"> </w:t>
-      </w:r>
-      <w:proofErr w:type="spellStart"/>
-      <w:r>
-        <w:rPr>
-          <w:sz w:val="24"/>
-          <w:szCs w:val="24"/>
-        </w:rPr>
-        <w:t>modelar</w:t>
-      </w:r>
-      <w:proofErr w:type="spellEnd"/>
-      <w:r>
-        <w:rPr>
-          <w:sz w:val="24"/>
-          <w:szCs w:val="24"/>
-        </w:rPr>
-        <w:t xml:space="preserve"> los </w:t>
-      </w:r>
-      <w:proofErr w:type="spellStart"/>
-      <w:r>
-        <w:rPr>
-          <w:sz w:val="24"/>
-          <w:szCs w:val="24"/>
-        </w:rPr>
-        <w:t>enfrentamientos</w:t>
-      </w:r>
-      <w:proofErr w:type="spellEnd"/>
-      <w:r>
-        <w:rPr>
-          <w:sz w:val="24"/>
-          <w:szCs w:val="24"/>
-        </w:rPr>
-        <w:t xml:space="preserve"> entre los </w:t>
-      </w:r>
-      <w:proofErr w:type="spellStart"/>
-      <w:r>
-        <w:rPr>
-          <w:sz w:val="24"/>
-          <w:szCs w:val="24"/>
-        </w:rPr>
-        <w:t>Personajes</w:t>
-      </w:r>
-      <w:proofErr w:type="spellEnd"/>
-      <w:r>
-        <w:rPr>
-          <w:sz w:val="24"/>
-          <w:szCs w:val="24"/>
-        </w:rPr>
-        <w:t xml:space="preserve"> de los </w:t>
-      </w:r>
-      <w:proofErr w:type="spellStart"/>
-      <w:r>
-        <w:rPr>
-          <w:sz w:val="24"/>
-          <w:szCs w:val="24"/>
-        </w:rPr>
-        <w:t>diferentes</w:t>
-      </w:r>
-      <w:proofErr w:type="spellEnd"/>
-      <w:r>
-        <w:rPr>
-          <w:sz w:val="24"/>
-          <w:szCs w:val="24"/>
-        </w:rPr>
-        <w:t xml:space="preserve"> </w:t>
-      </w:r>
-      <w:proofErr w:type="spellStart"/>
-      <w:r>
-        <w:rPr>
-          <w:sz w:val="24"/>
-          <w:szCs w:val="24"/>
-        </w:rPr>
-        <w:t>Equipos</w:t>
-      </w:r>
-      <w:proofErr w:type="spellEnd"/>
-      <w:r>
-        <w:rPr>
-          <w:sz w:val="24"/>
-          <w:szCs w:val="24"/>
-        </w:rPr>
-        <w:t xml:space="preserve"> se </w:t>
-      </w:r>
-      <w:proofErr w:type="spellStart"/>
-      <w:proofErr w:type="gramStart"/>
-      <w:r>
-        <w:rPr>
-          <w:sz w:val="24"/>
-          <w:szCs w:val="24"/>
-        </w:rPr>
-        <w:t>u</w:t>
-      </w:r>
-      <w:r>
-        <w:rPr>
-          <w:sz w:val="24"/>
-          <w:szCs w:val="24"/>
-        </w:rPr>
-        <w:t>sa</w:t>
-      </w:r>
-      <w:proofErr w:type="spellEnd"/>
-      <w:proofErr w:type="gramEnd"/>
-      <w:r>
-        <w:rPr>
-          <w:sz w:val="24"/>
-          <w:szCs w:val="24"/>
-        </w:rPr>
-        <w:t xml:space="preserve"> </w:t>
-      </w:r>
-      <w:proofErr w:type="spellStart"/>
-      <w:r>
-        <w:rPr>
-          <w:sz w:val="24"/>
-          <w:szCs w:val="24"/>
-        </w:rPr>
-        <w:t>una</w:t>
-      </w:r>
-      <w:proofErr w:type="spellEnd"/>
-      <w:r>
-        <w:rPr>
-          <w:sz w:val="24"/>
-          <w:szCs w:val="24"/>
-        </w:rPr>
-        <w:t xml:space="preserve"> </w:t>
-      </w:r>
-      <w:proofErr w:type="spellStart"/>
-      <w:r>
-        <w:rPr>
-          <w:sz w:val="24"/>
-          <w:szCs w:val="24"/>
-        </w:rPr>
-        <w:t>clase</w:t>
-      </w:r>
-      <w:proofErr w:type="spellEnd"/>
-      <w:r>
-        <w:rPr>
-          <w:sz w:val="24"/>
-          <w:szCs w:val="24"/>
-        </w:rPr>
-        <w:t xml:space="preserve"> </w:t>
-      </w:r>
-      <w:proofErr w:type="spellStart"/>
-      <w:r>
-        <w:rPr>
-          <w:sz w:val="24"/>
-          <w:szCs w:val="24"/>
-        </w:rPr>
-        <w:t>Pelea</w:t>
-      </w:r>
-      <w:proofErr w:type="spellEnd"/>
-      <w:r>
-        <w:rPr>
-          <w:sz w:val="24"/>
-          <w:szCs w:val="24"/>
-        </w:rPr>
-        <w:t>, a la</w:t>
-      </w:r>
-      <w:r>
-        <w:rPr>
-          <w:sz w:val="24"/>
-          <w:szCs w:val="24"/>
-        </w:rPr>
-        <w:t xml:space="preserve"> </w:t>
-      </w:r>
-      <w:proofErr w:type="spellStart"/>
-      <w:r>
-        <w:rPr>
-          <w:sz w:val="24"/>
-          <w:szCs w:val="24"/>
-        </w:rPr>
-        <w:t>cual</w:t>
-      </w:r>
-      <w:proofErr w:type="spellEnd"/>
-      <w:r>
-        <w:rPr>
-          <w:sz w:val="24"/>
-          <w:szCs w:val="24"/>
-        </w:rPr>
-        <w:t xml:space="preserve"> se le </w:t>
-      </w:r>
-      <w:proofErr w:type="spellStart"/>
-      <w:r>
-        <w:rPr>
-          <w:sz w:val="24"/>
-          <w:szCs w:val="24"/>
-        </w:rPr>
-        <w:t>delegan</w:t>
-      </w:r>
-      <w:proofErr w:type="spellEnd"/>
-      <w:r>
-        <w:rPr>
-          <w:sz w:val="24"/>
-          <w:szCs w:val="24"/>
-        </w:rPr>
-        <w:t xml:space="preserve"> </w:t>
-      </w:r>
-      <w:proofErr w:type="spellStart"/>
-      <w:r>
-        <w:rPr>
-          <w:sz w:val="24"/>
-          <w:szCs w:val="24"/>
-        </w:rPr>
-        <w:t>las</w:t>
-      </w:r>
-      <w:proofErr w:type="spellEnd"/>
-      <w:r>
-        <w:rPr>
-          <w:sz w:val="24"/>
-          <w:szCs w:val="24"/>
-        </w:rPr>
-        <w:t xml:space="preserve"> </w:t>
-      </w:r>
-      <w:proofErr w:type="spellStart"/>
-      <w:r>
-        <w:rPr>
-          <w:sz w:val="24"/>
-          <w:szCs w:val="24"/>
-        </w:rPr>
-        <w:t>responsabilidades</w:t>
-      </w:r>
-      <w:proofErr w:type="spellEnd"/>
-      <w:r>
-        <w:rPr>
-          <w:sz w:val="24"/>
-          <w:szCs w:val="24"/>
-        </w:rPr>
-        <w:t xml:space="preserve"> de lo </w:t>
-      </w:r>
-      <w:proofErr w:type="spellStart"/>
-      <w:r>
-        <w:rPr>
-          <w:sz w:val="24"/>
-          <w:szCs w:val="24"/>
-        </w:rPr>
-        <w:t>que</w:t>
-      </w:r>
-      <w:proofErr w:type="spellEnd"/>
-      <w:r>
-        <w:rPr>
-          <w:sz w:val="24"/>
-          <w:szCs w:val="24"/>
-        </w:rPr>
-        <w:t xml:space="preserve"> </w:t>
-      </w:r>
-      <w:proofErr w:type="spellStart"/>
-      <w:r>
-        <w:rPr>
-          <w:sz w:val="24"/>
-          <w:szCs w:val="24"/>
-        </w:rPr>
-        <w:t>sucede</w:t>
-      </w:r>
-      <w:proofErr w:type="spellEnd"/>
-      <w:r>
-        <w:rPr>
-          <w:sz w:val="24"/>
-          <w:szCs w:val="24"/>
-        </w:rPr>
-        <w:t xml:space="preserve"> en </w:t>
-      </w:r>
-      <w:proofErr w:type="spellStart"/>
-      <w:r>
-        <w:rPr>
-          <w:sz w:val="24"/>
-          <w:szCs w:val="24"/>
-        </w:rPr>
-        <w:t>una</w:t>
-      </w:r>
-      <w:proofErr w:type="spellEnd"/>
-      <w:r>
-        <w:rPr>
-          <w:sz w:val="24"/>
-          <w:szCs w:val="24"/>
-        </w:rPr>
-        <w:t xml:space="preserve"> </w:t>
-      </w:r>
-      <w:proofErr w:type="spellStart"/>
-      <w:r>
-        <w:rPr>
-          <w:sz w:val="24"/>
-          <w:szCs w:val="24"/>
-        </w:rPr>
-        <w:t>batalla</w:t>
-      </w:r>
-      <w:proofErr w:type="spellEnd"/>
-      <w:r>
-        <w:rPr>
-          <w:sz w:val="24"/>
-          <w:szCs w:val="24"/>
-        </w:rPr>
-        <w:t xml:space="preserve">, </w:t>
-      </w:r>
-      <w:proofErr w:type="spellStart"/>
-      <w:r>
-        <w:rPr>
-          <w:sz w:val="24"/>
-          <w:szCs w:val="24"/>
-        </w:rPr>
-        <w:t>por</w:t>
-      </w:r>
-      <w:proofErr w:type="spellEnd"/>
-      <w:r>
-        <w:rPr>
-          <w:sz w:val="24"/>
-          <w:szCs w:val="24"/>
-        </w:rPr>
-        <w:t xml:space="preserve"> </w:t>
-      </w:r>
-      <w:proofErr w:type="spellStart"/>
-      <w:r>
-        <w:rPr>
-          <w:sz w:val="24"/>
-          <w:szCs w:val="24"/>
-        </w:rPr>
-        <w:t>ejemplo</w:t>
-      </w:r>
-      <w:proofErr w:type="spellEnd"/>
-      <w:r>
-        <w:rPr>
-          <w:sz w:val="24"/>
-          <w:szCs w:val="24"/>
-        </w:rPr>
-        <w:t xml:space="preserve">, </w:t>
-      </w:r>
-      <w:proofErr w:type="spellStart"/>
-      <w:r>
-        <w:rPr>
-          <w:sz w:val="24"/>
-          <w:szCs w:val="24"/>
-        </w:rPr>
-        <w:t>como</w:t>
-      </w:r>
-      <w:proofErr w:type="spellEnd"/>
-      <w:r>
-        <w:rPr>
-          <w:sz w:val="24"/>
-          <w:szCs w:val="24"/>
-        </w:rPr>
-        <w:t xml:space="preserve"> se </w:t>
-      </w:r>
-      <w:proofErr w:type="spellStart"/>
-      <w:r>
-        <w:rPr>
-          <w:sz w:val="24"/>
-          <w:szCs w:val="24"/>
-        </w:rPr>
-        <w:t>ven</w:t>
-      </w:r>
-      <w:proofErr w:type="spellEnd"/>
-      <w:r>
-        <w:rPr>
-          <w:sz w:val="24"/>
-          <w:szCs w:val="24"/>
-        </w:rPr>
-        <w:t xml:space="preserve"> </w:t>
-      </w:r>
-      <w:proofErr w:type="spellStart"/>
-      <w:r>
-        <w:rPr>
-          <w:sz w:val="24"/>
-          <w:szCs w:val="24"/>
-        </w:rPr>
-        <w:t>modificados</w:t>
-      </w:r>
-      <w:proofErr w:type="spellEnd"/>
-      <w:r>
-        <w:rPr>
-          <w:sz w:val="24"/>
-          <w:szCs w:val="24"/>
-        </w:rPr>
-        <w:t xml:space="preserve"> los </w:t>
-      </w:r>
-      <w:proofErr w:type="spellStart"/>
-      <w:r>
-        <w:rPr>
-          <w:sz w:val="24"/>
-          <w:szCs w:val="24"/>
-        </w:rPr>
-        <w:t>Personajes</w:t>
-      </w:r>
-      <w:proofErr w:type="spellEnd"/>
-      <w:r>
-        <w:rPr>
-          <w:sz w:val="24"/>
-          <w:szCs w:val="24"/>
-        </w:rPr>
-        <w:t xml:space="preserve"> en </w:t>
-      </w:r>
-      <w:proofErr w:type="spellStart"/>
-      <w:r>
-        <w:rPr>
-          <w:sz w:val="24"/>
-          <w:szCs w:val="24"/>
-        </w:rPr>
-        <w:t>ella</w:t>
-      </w:r>
-      <w:proofErr w:type="spellEnd"/>
-      <w:r>
-        <w:rPr>
-          <w:sz w:val="24"/>
-          <w:szCs w:val="24"/>
-        </w:rPr>
-        <w:t>.</w:t>
-      </w:r>
-    </w:p>
-    <w:p>
-      <w:pPr>
-        <w:pStyle w:val="Standard"/>
+        <w:t>Por último, para modelar los enfrentamientos entre los Personajes de los diferentes Equipos se u</w:t>
+      </w:r>
+      <w:r>
+        <w:rPr>
+          <w:sz w:val="24"/>
+          <w:szCs w:val="24"/>
+          <w:lang w:val="es-AR"/>
+        </w:rPr>
+        <w:t>sa una clase Pelea, a la</w:t>
+      </w:r>
+      <w:r>
+        <w:rPr>
+          <w:sz w:val="24"/>
+          <w:szCs w:val="24"/>
+          <w:lang w:val="es-AR"/>
+        </w:rPr>
+        <w:t xml:space="preserve"> cual se le delegan las responsabilidades de lo que sucede en una batalla, por ejemplo, como se ven modificados los Personajes en ella.</w:t>
+      </w:r>
+    </w:p>
+    <w:p>
+      <w:pPr>
+        <w:pStyle w:val="Standard"/>
+        <w:rPr>
+          <w:lang w:val="es-AR"/>
+        </w:rPr>
       </w:pPr>
     </w:p>
     <w:p>
@@ -4034,16 +2650,7 @@
           <w:szCs w:val="28"/>
           <w:lang w:val="es-AR"/>
         </w:rPr>
-        <w:t xml:space="preserve">Diagrama de </w:t>
-      </w:r>
-      <w:r>
-        <w:rPr>
-          <w:b/>
-          <w:sz w:val="28"/>
-          <w:szCs w:val="28"/>
-          <w:lang w:val="es-AR"/>
-        </w:rPr>
-        <w:t>paquetes</w:t>
+        <w:t>Diagrama de paquetes</w:t>
       </w:r>
     </w:p>
     <w:p>
@@ -6099,6 +4706,7 @@
   <w:style w:type="character" w:default="1" w:styleId="Fuentedeprrafopredeter">
     <w:name w:val="Default Paragraph Font"/>
     <w:uiPriority w:val="1"/>
+    <w:semiHidden/>
     <w:unhideWhenUsed/>
   </w:style>
   <w:style w:type="table" w:default="1" w:styleId="Tablanormal">
@@ -6668,7 +5276,7 @@
 </file>
 
 <file path=customXml/itemProps1.xml><?xml version="1.0" encoding="utf-8"?>
-<ds:datastoreItem xmlns:ds="http://schemas.openxmlformats.org/officeDocument/2006/customXml" ds:itemID="{AB515257-0102-428A-A7FF-9E46175DD3A8}">
+<ds:datastoreItem xmlns:ds="http://schemas.openxmlformats.org/officeDocument/2006/customXml" ds:itemID="{A996D9B0-C670-41E4-9403-F1F9C099E861}">
   <ds:schemaRefs>
     <ds:schemaRef ds:uri="http://schemas.openxmlformats.org/officeDocument/2006/bibliography"/>
   </ds:schemaRefs>

</xml_diff>

<commit_message>
diagrama agregado al informe
</commit_message>
<xml_diff>
--- a/Informe TP2.docx
+++ b/Informe TP2.docx
@@ -803,7 +803,16 @@
           <w:szCs w:val="24"/>
           <w:lang w:val="es-AR"/>
         </w:rPr>
-        <w:t>: 22 de junio</w:t>
+        <w:t>: 26</w:t>
+      </w:r>
+      <w:r>
+        <w:rPr>
+          <w:rFonts w:ascii="Verdana" w:eastAsia="Verdana" w:hAnsi="Verdana" w:cs="Verdana"/>
+          <w:sz w:val="24"/>
+          <w:szCs w:val="24"/>
+          <w:lang w:val="es-AR"/>
+        </w:rPr>
+        <w:t xml:space="preserve"> de junio</w:t>
       </w:r>
     </w:p>
     <w:p>
@@ -1474,25 +1483,7 @@
           <w:szCs w:val="24"/>
           <w:lang w:val="es-AR"/>
         </w:rPr>
-        <w:t xml:space="preserve">Por un lado, está el Juego, con sus </w:t>
-      </w:r>
-      <w:proofErr w:type="gramStart"/>
-      <w:r>
-        <w:rPr>
-          <w:sz w:val="24"/>
-          <w:szCs w:val="24"/>
-          <w:lang w:val="es-AR"/>
-        </w:rPr>
-        <w:t>respectivos</w:t>
-      </w:r>
-      <w:proofErr w:type="gramEnd"/>
-      <w:r>
-        <w:rPr>
-          <w:sz w:val="24"/>
-          <w:szCs w:val="24"/>
-          <w:lang w:val="es-AR"/>
-        </w:rPr>
-        <w:t xml:space="preserve"> Jugadores, cada uno con un Equipo (que a la vez estos tienen 3 Personajes cada uno). A su vez hay un Tablero, donde se dispondrán no solo los Personajes, sino también los Consumibles. Este Tablero puede ser organizado con un Organizador del Juego, a quien Juego le delega varias responsabilidades, como ubicar los Personajes de cada Equipo en el campo de batalla.</w:t>
+        <w:t>Por un lado, está el Juego, con sus respectivos Jugadores, cada uno con un Equipo (que a la vez estos tienen 3 Personajes cada uno). A su vez hay un Tablero, donde se dispondrán no solo los Personajes, sino también los Consumibles. Este Tablero puede ser organizado con un Organizador del Juego, a quien Juego le delega varias responsabilidades, como ubicar los Personajes de cada Equipo en el campo de batalla.</w:t>
       </w:r>
     </w:p>
     <w:p>
@@ -1655,19 +1646,6 @@
           <w:b/>
           <w:sz w:val="28"/>
           <w:szCs w:val="28"/>
-          <w:lang w:val="es-AR"/>
-        </w:rPr>
-      </w:pPr>
-    </w:p>
-    <w:p>
-      <w:pPr>
-        <w:pStyle w:val="Standard"/>
-        <w:spacing w:after="120"/>
-        <w:jc w:val="center"/>
-        <w:rPr>
-          <w:i/>
-          <w:sz w:val="20"/>
-          <w:szCs w:val="20"/>
           <w:lang w:val="es-AR"/>
         </w:rPr>
       </w:pPr>
@@ -1681,9 +1659,9 @@
         </w:rPr>
         <w:drawing>
           <wp:inline distT="0" distB="0" distL="0" distR="0">
-            <wp:extent cx="6355373" cy="4633546"/>
+            <wp:extent cx="6241073" cy="5178669"/>
             <wp:effectExtent l="19050" t="0" r="7327" b="0"/>
-            <wp:docPr id="3" name="2 Imagen" descr="diagrama_clases_2017-06-12.jpg"/>
+            <wp:docPr id="2" name="1 Imagen" descr="DC1.jpg"/>
             <wp:cNvGraphicFramePr>
               <a:graphicFrameLocks xmlns:a="http://schemas.openxmlformats.org/drawingml/2006/main" noChangeAspect="1"/>
             </wp:cNvGraphicFramePr>
@@ -1691,7 +1669,7 @@
               <a:graphicData uri="http://schemas.openxmlformats.org/drawingml/2006/picture">
                 <pic:pic xmlns:pic="http://schemas.openxmlformats.org/drawingml/2006/picture">
                   <pic:nvPicPr>
-                    <pic:cNvPr id="0" name="diagrama_clases_2017-06-12.jpg"/>
+                    <pic:cNvPr id="0" name="DC1.jpg"/>
                     <pic:cNvPicPr/>
                   </pic:nvPicPr>
                   <pic:blipFill>
@@ -1703,7 +1681,7 @@
                   <pic:spPr>
                     <a:xfrm>
                       <a:off x="0" y="0"/>
-                      <a:ext cx="6355373" cy="4633546"/>
+                      <a:ext cx="6248523" cy="5184851"/>
                     </a:xfrm>
                     <a:prstGeom prst="rect">
                       <a:avLst/>
@@ -1715,6 +1693,19 @@
           </wp:inline>
         </w:drawing>
       </w:r>
+    </w:p>
+    <w:p>
+      <w:pPr>
+        <w:pStyle w:val="Standard"/>
+        <w:spacing w:after="120"/>
+        <w:jc w:val="center"/>
+        <w:rPr>
+          <w:i/>
+          <w:sz w:val="20"/>
+          <w:szCs w:val="20"/>
+          <w:lang w:val="es-AR"/>
+        </w:rPr>
+      </w:pPr>
       <w:r>
         <w:rPr>
           <w:i/>
@@ -5276,7 +5267,7 @@
 </file>
 
 <file path=customXml/itemProps1.xml><?xml version="1.0" encoding="utf-8"?>
-<ds:datastoreItem xmlns:ds="http://schemas.openxmlformats.org/officeDocument/2006/customXml" ds:itemID="{A996D9B0-C670-41E4-9403-F1F9C099E861}">
+<ds:datastoreItem xmlns:ds="http://schemas.openxmlformats.org/officeDocument/2006/customXml" ds:itemID="{D47981C0-90EF-4A5C-A33A-4844E1286BD4}">
   <ds:schemaRefs>
     <ds:schemaRef ds:uri="http://schemas.openxmlformats.org/officeDocument/2006/bibliography"/>
   </ds:schemaRefs>

</xml_diff>